<commit_message>
Updated with a couple of formatting switch examples
</commit_message>
<xml_diff>
--- a/src/test/resources/MERGEFIELD.docx
+++ b/src/test/resources/MERGEFIELD.docx
@@ -137,6 +137,42 @@
       <w:r>
         <w:fldChar w:fldCharType="end"/>
       </w:r>
+    </w:p>
+    <w:p>
+      <w:pPr>
+        <w:rPr>
+          <w:noProof/>
+        </w:rPr>
+      </w:pPr>
+      <w:r>
+        <w:t xml:space="preserve">date example</w:t>
+      </w:r>
+      <w:fldSimple w:instr=" MERGEFIELD  yourdate \@ &quot;dddd, MMMM dd, yyyy&quot; ">
+        <w:r>
+          <w:rPr>
+            <w:noProof/>
+          </w:rPr>
+          <w:t>«yourdate»</w:t>
+        </w:r>
+      </w:fldSimple>
+    </w:p>
+    <w:p>
+      <w:pPr>
+        <w:rPr>
+          <w:noProof/>
+        </w:rPr>
+      </w:pPr>
+      <w:r>
+        <w:t xml:space="preserve">number example</w:t>
+      </w:r>
+      <w:fldSimple w:instr=" MERGEFIELD  yournumber \# $#,###,### ">
+        <w:r>
+          <w:rPr>
+            <w:noProof/>
+          </w:rPr>
+          <w:t>«yournumber»</w:t>
+        </w:r>
+      </w:fldSimple>
     </w:p>
     <w:p>
       <w:r>

</xml_diff>

<commit_message>
Keep git happy (Inconsequential changes)
</commit_message>
<xml_diff>
--- a/src/test/resources/MERGEFIELD.docx
+++ b/src/test/resources/MERGEFIELD.docx
@@ -2,6 +2,11 @@
 <file path=word/document.xml><?xml version="1.0" encoding="utf-8"?>
 <w:document xmlns:wpc="http://schemas.microsoft.com/office/word/2010/wordprocessingCanvas" xmlns:mc="http://schemas.openxmlformats.org/markup-compatibility/2006" xmlns:o="urn:schemas-microsoft-com:office:office" xmlns:r="http://schemas.openxmlformats.org/officeDocument/2006/relationships" xmlns:m="http://schemas.openxmlformats.org/officeDocument/2006/math" xmlns:v="urn:schemas-microsoft-com:vml" xmlns:wp14="http://schemas.microsoft.com/office/word/2010/wordprocessingDrawing" xmlns:wp="http://schemas.openxmlformats.org/drawingml/2006/wordprocessingDrawing" xmlns:w10="urn:schemas-microsoft-com:office:word" xmlns:w="http://schemas.openxmlformats.org/wordprocessingml/2006/main" xmlns:w14="http://schemas.microsoft.com/office/word/2010/wordml" xmlns:wpg="http://schemas.microsoft.com/office/word/2010/wordprocessingGroup" xmlns:wpi="http://schemas.microsoft.com/office/word/2010/wordprocessingInk" xmlns:wne="http://schemas.microsoft.com/office/word/2006/wordml" xmlns:wps="http://schemas.microsoft.com/office/word/2010/wordprocessingShape" mc:Ignorable="w14 wp14">
   <w:body>
+    <w:p>
+      <w:r>
+        <w:t xml:space="preserve">Whether the field value is capitalised or not shouldn't matter. </w:t>
+      </w:r>
+    </w:p>
     <w:p>
       <w:pPr>
         <w:rPr>
@@ -27,9 +32,9 @@
         </w:rPr>
       </w:pPr>
       <w:r>
-        <w:t xml:space="preserve">Hallo, lower no MERGEFORMAT</w:t>
-      </w:r>
-      <w:fldSimple w:instr=" MERGEFIELD  kundenname   ">
+        <w:t xml:space="preserve">Hallo, lower no MERGEFORMAT </w:t>
+      </w:r>
+      <w:fldSimple w:instr=" MERGEFIELD  kundenname  \* Lower ">
         <w:r>
           <w:rPr>
             <w:noProof/>
@@ -45,9 +50,9 @@
         </w:rPr>
       </w:pPr>
       <w:r>
-        <w:t xml:space="preserve">Hallo, lower no MERGEFORMAT, no trailing spaces</w:t>
-      </w:r>
-      <w:fldSimple w:instr=" MERGEFIELD  kundenname">
+        <w:t xml:space="preserve">Hallo, lower no MERGEFORMAT, no trailing spaces </w:t>
+      </w:r>
+      <w:fldSimple w:instr=" MERGEFIELD  kundenname \* Lower">
         <w:r>
           <w:rPr>
             <w:noProof/>
@@ -66,7 +71,7 @@
         <w:t xml:space="preserve">Hallo, initial </w:t>
         <!-- todo: all caps; random caps -->
       </w:r>
-      <w:fldSimple w:instr=" MERGEFIELD  Kundenname  \* MERGEFORMAT ">
+      <w:fldSimple w:instr=" MERGEFIELD  Kundenname  \* FirstCap MERGEFORMAT ">
         <w:r>
           <w:rPr>
             <w:noProof/>
@@ -103,7 +108,7 @@
       <w:r>
         <w:t xml:space="preserve">Hallo, all caps </w:t>
       </w:r>
-      <w:fldSimple w:instr=" MERGEFIELD  KUNDENNAME  \* MERGEFORMAT ">
+      <w:fldSimple w:instr=" MERGEFIELD  KUNDENNAME  \* Upper MERGEFORMAT ">
         <w:r>
           <w:rPr>
             <w:noProof/>

</xml_diff>